<commit_message>
Diagrama de secuencia Invenciones y gananciasFinal
</commit_message>
<xml_diff>
--- a/Diagrama de secuancia_IG.docx
+++ b/Diagrama de secuancia_IG.docx
@@ -3,13 +3,18 @@
 <w:document xmlns:wpc="http://schemas.microsoft.com/office/word/2010/wordprocessingCanvas" xmlns:mc="http://schemas.openxmlformats.org/markup-compatibility/2006" xmlns:o="urn:schemas-microsoft-com:office:office" xmlns:r="http://schemas.openxmlformats.org/officeDocument/2006/relationships" xmlns:m="http://schemas.openxmlformats.org/officeDocument/2006/math" xmlns:v="urn:schemas-microsoft-com:vml" xmlns:wp14="http://schemas.microsoft.com/office/word/2010/wordprocessingDrawing" xmlns:wp="http://schemas.openxmlformats.org/drawingml/2006/wordprocessingDrawing" xmlns:w10="urn:schemas-microsoft-com:office:word" xmlns:w="http://schemas.openxmlformats.org/wordprocessingml/2006/main" xmlns:w14="http://schemas.microsoft.com/office/word/2010/wordml" xmlns:wpg="http://schemas.microsoft.com/office/word/2010/wordprocessingGroup" xmlns:wpi="http://schemas.microsoft.com/office/word/2010/wordprocessingInk" xmlns:wne="http://schemas.microsoft.com/office/word/2006/wordml" xmlns:wps="http://schemas.microsoft.com/office/word/2010/wordprocessingShape" mc:Ignorable="w14 wp14">
   <w:body>
     <w:p>
+      <w:pPr>
+        <w:rPr>
+          <w:u w:val="single"/>
+        </w:rPr>
+      </w:pPr>
       <w:r>
         <w:rPr>
           <w:noProof/>
           <w:lang w:eastAsia="es-MX"/>
         </w:rPr>
         <w:drawing>
-          <wp:inline distT="0" distB="0" distL="0" distR="0" wp14:anchorId="072E4AEE" wp14:editId="38AB294D">
+          <wp:inline distT="0" distB="0" distL="0" distR="0" wp14:anchorId="3F1AAFED" wp14:editId="0168CFB9">
             <wp:extent cx="5612130" cy="3155315"/>
             <wp:effectExtent l="0" t="0" r="7620" b="6985"/>
             <wp:docPr id="1" name="Imagen 1"/>
@@ -44,6 +49,8 @@
           </wp:inline>
         </w:drawing>
       </w:r>
+      <w:bookmarkStart w:id="0" w:name="_GoBack"/>
+      <w:bookmarkEnd w:id="0"/>
     </w:p>
     <w:p>
       <w:r>
@@ -65,8 +72,6 @@
       <w:r>
         <w:t xml:space="preserve"> y Ganancias”</w:t>
       </w:r>
-      <w:bookmarkStart w:id="0" w:name="_GoBack"/>
-      <w:bookmarkEnd w:id="0"/>
     </w:p>
     <w:sectPr>
       <w:pgSz w:w="12240" w:h="15840"/>

</xml_diff>